<commit_message>
Mention CBMI in report
</commit_message>
<xml_diff>
--- a/Report.docx
+++ b/Report.docx
@@ -368,21 +368,7 @@
         <w:rPr>
           <w:lang w:val="en-US"/>
         </w:rPr>
-        <w:t xml:space="preserve">It abstracts a Curlie Category. It has 3 properties: Name, </w:t>
-      </w:r>
-      <w:proofErr w:type="spellStart"/>
-      <w:r>
-        <w:rPr>
-          <w:lang w:val="en-US"/>
-        </w:rPr>
-        <w:t>Url</w:t>
-      </w:r>
-      <w:proofErr w:type="spellEnd"/>
-      <w:r>
-        <w:rPr>
-          <w:lang w:val="en-US"/>
-        </w:rPr>
-        <w:t>, and Id.</w:t>
+        <w:t>It abstracts a Curlie Category. It has 3 properties: Name, Url, and Id.</w:t>
       </w:r>
     </w:p>
     <w:p>
@@ -409,35 +395,7 @@
           <w:lang w:val="en-US"/>
         </w:rPr>
         <w:lastRenderedPageBreak/>
-        <w:t xml:space="preserve">A Category can have a Primary Parent: Primary Parent </w:t>
-      </w:r>
-      <w:proofErr w:type="spellStart"/>
-      <w:r>
-        <w:rPr>
-          <w:lang w:val="en-US"/>
-        </w:rPr>
-        <w:t>url</w:t>
-      </w:r>
-      <w:proofErr w:type="spellEnd"/>
-      <w:r>
-        <w:rPr>
-          <w:lang w:val="en-US"/>
-        </w:rPr>
-        <w:t xml:space="preserve"> is the prefix of the Category </w:t>
-      </w:r>
-      <w:proofErr w:type="spellStart"/>
-      <w:r>
-        <w:rPr>
-          <w:lang w:val="en-US"/>
-        </w:rPr>
-        <w:t>url</w:t>
-      </w:r>
-      <w:proofErr w:type="spellEnd"/>
-      <w:r>
-        <w:rPr>
-          <w:lang w:val="en-US"/>
-        </w:rPr>
-        <w:t>, i.e. /Arts/ is the Primary Parent of /Arts/Music.</w:t>
+        <w:t>A Category can have a Primary Parent: Primary Parent url is the prefix of the Category url, i.e. /Arts/ is the Primary Parent of /Arts/Music.</w:t>
       </w:r>
     </w:p>
     <w:p>
@@ -447,48 +405,24 @@
           <w:lang w:val="en-US"/>
         </w:rPr>
       </w:pPr>
-      <w:proofErr w:type="spellStart"/>
       <w:r>
         <w:rPr>
           <w:lang w:val="en-US"/>
         </w:rPr>
         <w:t>CurlieWebClient</w:t>
       </w:r>
-      <w:proofErr w:type="spellEnd"/>
-    </w:p>
-    <w:p>
-      <w:pPr>
-        <w:rPr>
-          <w:lang w:val="en-US"/>
-        </w:rPr>
-      </w:pPr>
-      <w:proofErr w:type="spellStart"/>
-      <w:r>
-        <w:rPr>
-          <w:lang w:val="en-US"/>
-        </w:rPr>
-        <w:t>CurlieWebClient</w:t>
-      </w:r>
-      <w:proofErr w:type="spellEnd"/>
-      <w:r>
-        <w:rPr>
-          <w:lang w:val="en-US"/>
-        </w:rPr>
-        <w:t xml:space="preserve"> handles the outgoing requests to Curlie. It enforces throttling and assigns a proxy to each request. It is coded through the Task-Based </w:t>
-      </w:r>
-      <w:proofErr w:type="spellStart"/>
-      <w:r>
-        <w:rPr>
-          <w:lang w:val="en-US"/>
-        </w:rPr>
-        <w:t>Asyncronous</w:t>
-      </w:r>
-      <w:proofErr w:type="spellEnd"/>
-      <w:r>
-        <w:rPr>
-          <w:lang w:val="en-US"/>
-        </w:rPr>
-        <w:t xml:space="preserve"> Pattern used in C#. </w:t>
+    </w:p>
+    <w:p>
+      <w:pPr>
+        <w:rPr>
+          <w:lang w:val="en-US"/>
+        </w:rPr>
+      </w:pPr>
+      <w:r>
+        <w:rPr>
+          <w:lang w:val="en-US"/>
+        </w:rPr>
+        <w:t xml:space="preserve">CurlieWebClient handles the outgoing requests to Curlie. It enforces throttling and assigns a proxy to each request. It is coded through the Task-Based Asyncronous Pattern used in C#. </w:t>
       </w:r>
     </w:p>
     <w:p>
@@ -544,21 +478,7 @@
         <w:rPr>
           <w:lang w:val="en-US"/>
         </w:rPr>
-        <w:t xml:space="preserve">Each PRT prepares an HTTP request to Curlie, chooses a proxy from those available and sends the request through that proxy. Then, the response is transformed in a </w:t>
-      </w:r>
-      <w:proofErr w:type="spellStart"/>
-      <w:r>
-        <w:rPr>
-          <w:lang w:val="en-US"/>
-        </w:rPr>
-        <w:t>HtmlDocument</w:t>
-      </w:r>
-      <w:proofErr w:type="spellEnd"/>
-      <w:r>
-        <w:rPr>
-          <w:lang w:val="en-US"/>
-        </w:rPr>
-        <w:t xml:space="preserve"> and returned to the caller. </w:t>
+        <w:t xml:space="preserve">Each PRT prepares an HTTP request to Curlie, chooses a proxy from those available and sends the request through that proxy. Then, the response is transformed in a HtmlDocument and returned to the caller. </w:t>
       </w:r>
     </w:p>
     <w:p>
@@ -568,66 +488,24 @@
           <w:lang w:val="en-US"/>
         </w:rPr>
       </w:pPr>
-      <w:proofErr w:type="spellStart"/>
       <w:r>
         <w:rPr>
           <w:lang w:val="en-US"/>
         </w:rPr>
         <w:t>ProxyList</w:t>
       </w:r>
-      <w:proofErr w:type="spellEnd"/>
-    </w:p>
-    <w:p>
-      <w:pPr>
-        <w:rPr>
-          <w:lang w:val="en-US"/>
-        </w:rPr>
-      </w:pPr>
-      <w:r>
-        <w:rPr>
-          <w:lang w:val="en-US"/>
-        </w:rPr>
-        <w:t xml:space="preserve">It reads a list of proxies from the file proxies.txt (which must exist in the directory from which the script is called) in the format </w:t>
-      </w:r>
-      <w:proofErr w:type="spellStart"/>
-      <w:r>
-        <w:rPr>
-          <w:lang w:val="en-US"/>
-        </w:rPr>
-        <w:t>ip:port:user:pass</w:t>
-      </w:r>
-      <w:proofErr w:type="spellEnd"/>
-      <w:r>
-        <w:rPr>
-          <w:lang w:val="en-US"/>
-        </w:rPr>
-        <w:t xml:space="preserve">. It exposes a method </w:t>
-      </w:r>
-      <w:proofErr w:type="spellStart"/>
-      <w:r>
-        <w:rPr>
-          <w:lang w:val="en-US"/>
-        </w:rPr>
-        <w:t>NextProxy</w:t>
-      </w:r>
-      <w:proofErr w:type="spellEnd"/>
-      <w:r>
-        <w:rPr>
-          <w:lang w:val="en-US"/>
-        </w:rPr>
-        <w:t xml:space="preserve"> which returns the next proxy to be used by a</w:t>
-      </w:r>
-      <w:r>
-        <w:rPr>
-          <w:lang w:val="en-US"/>
-        </w:rPr>
-        <w:t xml:space="preserve"> PRT</w:t>
-      </w:r>
-      <w:r>
-        <w:rPr>
-          <w:lang w:val="en-US"/>
-        </w:rPr>
-        <w:t>.</w:t>
+    </w:p>
+    <w:p>
+      <w:pPr>
+        <w:rPr>
+          <w:lang w:val="en-US"/>
+        </w:rPr>
+      </w:pPr>
+      <w:r>
+        <w:rPr>
+          <w:lang w:val="en-US"/>
+        </w:rPr>
+        <w:t>It reads a list of proxies from the file proxies.txt (which must exist in the directory from which the script is called) in the format ip:port:user:pass. It exposes a method NextProxy which returns the next proxy to be used by a PRT.</w:t>
       </w:r>
     </w:p>
     <w:p>
@@ -686,33 +564,11 @@
           <w:lang w:val="en-US"/>
         </w:rPr>
       </w:pPr>
-      <w:proofErr w:type="spellStart"/>
-      <w:r>
-        <w:rPr>
-          <w:lang w:val="en-US"/>
-        </w:rPr>
-        <w:t>ParseRootCategory</w:t>
-      </w:r>
-      <w:proofErr w:type="spellEnd"/>
-      <w:r>
-        <w:rPr>
-          <w:lang w:val="en-US"/>
-        </w:rPr>
-        <w:t xml:space="preserve">: parses the </w:t>
-      </w:r>
-      <w:proofErr w:type="spellStart"/>
-      <w:r>
-        <w:rPr>
-          <w:lang w:val="en-US"/>
-        </w:rPr>
-        <w:t>HtmlNode</w:t>
-      </w:r>
-      <w:proofErr w:type="spellEnd"/>
-      <w:r>
-        <w:rPr>
-          <w:lang w:val="en-US"/>
-        </w:rPr>
-        <w:t xml:space="preserve"> which contains information about a root Category and starts the extraction for each Subcategory.</w:t>
+      <w:r>
+        <w:rPr>
+          <w:lang w:val="en-US"/>
+        </w:rPr>
+        <w:t>ParseRootCategory: parses the HtmlNode which contains information about a root Category and starts the extraction for each Subcategory.</w:t>
       </w:r>
     </w:p>
     <w:p>
@@ -726,19 +582,11 @@
           <w:lang w:val="en-US"/>
         </w:rPr>
       </w:pPr>
-      <w:proofErr w:type="spellStart"/>
-      <w:r>
-        <w:rPr>
-          <w:lang w:val="en-US"/>
-        </w:rPr>
-        <w:t>ParseSubCategories</w:t>
-      </w:r>
-      <w:proofErr w:type="spellEnd"/>
-      <w:r>
-        <w:rPr>
-          <w:lang w:val="en-US"/>
-        </w:rPr>
-        <w:t>: parses the page which contains information about Subcategories and for each of them, recursively starts the extraction of their Subcategories.</w:t>
+      <w:r>
+        <w:rPr>
+          <w:lang w:val="en-US"/>
+        </w:rPr>
+        <w:t>ParseSubCategories: parses the page which contains information about Subcategories and for each of them, recursively starts the extraction of their Subcategories.</w:t>
       </w:r>
     </w:p>
     <w:p>
@@ -752,33 +600,11 @@
           <w:lang w:val="en-US"/>
         </w:rPr>
       </w:pPr>
-      <w:proofErr w:type="spellStart"/>
-      <w:r>
-        <w:rPr>
-          <w:lang w:val="en-US"/>
-        </w:rPr>
-        <w:t>WriteToCsv</w:t>
-      </w:r>
-      <w:proofErr w:type="spellEnd"/>
-      <w:r>
-        <w:rPr>
-          <w:lang w:val="en-US"/>
-        </w:rPr>
-        <w:t xml:space="preserve">: Formats the extracted Categories into a csv file. Each record has id, name, </w:t>
-      </w:r>
-      <w:proofErr w:type="spellStart"/>
-      <w:r>
-        <w:rPr>
-          <w:lang w:val="en-US"/>
-        </w:rPr>
-        <w:t>url</w:t>
-      </w:r>
-      <w:proofErr w:type="spellEnd"/>
-      <w:r>
-        <w:rPr>
-          <w:lang w:val="en-US"/>
-        </w:rPr>
-        <w:t xml:space="preserve">, primary parent, and secondary parents. Secondary parents are a list of integers separated by semicolon, while columns are separated by commas. </w:t>
+      <w:r>
+        <w:rPr>
+          <w:lang w:val="en-US"/>
+        </w:rPr>
+        <w:t xml:space="preserve">WriteToCsv: Formats the extracted Categories into a csv file. Each record has id, name, url, primary parent, and secondary parents. Secondary parents are a list of integers separated by semicolon, while columns are separated by commas. </w:t>
       </w:r>
     </w:p>
     <w:p>
@@ -878,6 +704,44 @@
         </w:rPr>
         <w:t xml:space="preserve">I am very passionate about Computer Science and I love working with data, trying to understand it and manipulate it to obtain new useful information. </w:t>
       </w:r>
+    </w:p>
+    <w:p>
+      <w:pPr>
+        <w:rPr>
+          <w:lang w:val="en-US"/>
+        </w:rPr>
+      </w:pPr>
+      <w:r>
+        <w:rPr>
+          <w:lang w:val="en-US"/>
+        </w:rPr>
+        <w:t xml:space="preserve">I recently obtained my M.Sc. in Computer Engineering at the University of Pisa, with Full Marks and Honor, concluding my University studies. During my studies, the exam which I liked the most was surely Performance Evaluation of Computer Systems and Networks, where we were taught how to properly understand and manipulate simulation data: we studied how to parse it and output it in a more usable format, how to compute useful statistics, how to store them and re-use it at a later time. </w:t>
+      </w:r>
+    </w:p>
+    <w:p>
+      <w:pPr>
+        <w:rPr>
+          <w:lang w:val="en-US"/>
+        </w:rPr>
+      </w:pPr>
+      <w:r>
+        <w:rPr>
+          <w:lang w:val="en-US"/>
+        </w:rPr>
+        <w:t xml:space="preserve">My Master Thesis was about the training of an Object Detector for Personal Protection Equipment. There I tackled the problem of having little to no data available for training, while still needing the object detector. </w:t>
+      </w:r>
+      <w:r>
+        <w:rPr>
+          <w:lang w:val="en-US"/>
+        </w:rPr>
+        <w:t>I studied the feasibility of using virtual datasets, i.e. datasets composed of images generated by 3D Graphics Engines, for the training. The experiments yielded very promising results</w:t>
+      </w:r>
+      <w:r>
+        <w:rPr>
+          <w:lang w:val="en-US"/>
+        </w:rPr>
+        <w:t xml:space="preserve"> and a paper about these results was accepted at CBMI 2019.</w:t>
+      </w:r>
       <w:bookmarkStart w:id="0" w:name="_GoBack"/>
       <w:bookmarkEnd w:id="0"/>
     </w:p>
@@ -891,38 +755,6 @@
         <w:rPr>
           <w:lang w:val="en-US"/>
         </w:rPr>
-        <w:t xml:space="preserve">I recently obtained my M.Sc. in Computer Engineering at the University of Pisa, with Full Marks and Honor, concluding my University studies. During my studies, the exam which I liked the most was surely Performance Evaluation of Computer Systems and Networks, where we were taught how to properly understand and manipulate simulation data: we studied how to parse it and output it in a more usable format, how to compute useful statistics, how to store them and re-use it at a later time. </w:t>
-      </w:r>
-    </w:p>
-    <w:p>
-      <w:pPr>
-        <w:rPr>
-          <w:lang w:val="en-US"/>
-        </w:rPr>
-      </w:pPr>
-      <w:r>
-        <w:rPr>
-          <w:lang w:val="en-US"/>
-        </w:rPr>
-        <w:t xml:space="preserve">My Master Thesis was about the training of an Object Detector for Personal Protection Equipment. There I tackled the problem of having little to no data available for training, while still needing the object detector. </w:t>
-      </w:r>
-      <w:r>
-        <w:rPr>
-          <w:lang w:val="en-US"/>
-        </w:rPr>
-        <w:t xml:space="preserve">I studied the feasibility of using virtual datasets, i.e. datasets composed of images generated by 3D Graphics Engines, for the training. The experiments yielded very promising results. </w:t>
-      </w:r>
-    </w:p>
-    <w:p>
-      <w:pPr>
-        <w:rPr>
-          <w:lang w:val="en-US"/>
-        </w:rPr>
-      </w:pPr>
-      <w:r>
-        <w:rPr>
-          <w:lang w:val="en-US"/>
-        </w:rPr>
         <w:t>In 2017-2018 I worked at an independent research project, the HMR Project. We studied the feasibility of Knowledge Base Driven Information Extraction, i.e. using Ontology Based Information Extraction with an extra step of assessing the reliability and accuracy of information by learning on existing data on the Knowledge Base in a semi-supervised fashion.</w:t>
       </w:r>
     </w:p>
@@ -936,21 +768,7 @@
         <w:rPr>
           <w:lang w:val="en-US"/>
         </w:rPr>
-        <w:t xml:space="preserve">I had also some working experience: I worked at </w:t>
-      </w:r>
-      <w:proofErr w:type="spellStart"/>
-      <w:r>
-        <w:rPr>
-          <w:lang w:val="en-US"/>
-        </w:rPr>
-        <w:t>Inera</w:t>
-      </w:r>
-      <w:proofErr w:type="spellEnd"/>
-      <w:r>
-        <w:rPr>
-          <w:lang w:val="en-US"/>
-        </w:rPr>
-        <w:t xml:space="preserve"> SRL, a Pisa-based IT company, where I developed full-stack an enterprise website, and researched and applied a NoSQL solution for storing the data extracted by an already existing web-crawler.</w:t>
+        <w:t>I had also some working experience: I worked at Inera SRL, a Pisa-based IT company, where I developed full-stack an enterprise website, and researched and applied a NoSQL solution for storing the data extracted by an already existing web-crawler.</w:t>
       </w:r>
     </w:p>
     <w:p>
@@ -1078,21 +896,7 @@
         <w:rPr>
           <w:lang w:val="en-US"/>
         </w:rPr>
-        <w:t xml:space="preserve">Meme </w:t>
-      </w:r>
-      <w:proofErr w:type="spellStart"/>
-      <w:r>
-        <w:rPr>
-          <w:lang w:val="en-US"/>
-        </w:rPr>
-        <w:t>Audiobot</w:t>
-      </w:r>
-      <w:proofErr w:type="spellEnd"/>
-      <w:r>
-        <w:rPr>
-          <w:lang w:val="en-US"/>
-        </w:rPr>
-        <w:t xml:space="preserve"> for Telegram, a Telegram inline bot which uses cloud technologies (mainly Azure) with CI/CD. It allows to send popular audio quotes or snippets without leaving the cat context.</w:t>
+        <w:t>Meme Audiobot for Telegram, a Telegram inline bot which uses cloud technologies (mainly Azure) with CI/CD. It allows to send popular audio quotes or snippets without leaving the cat context.</w:t>
       </w:r>
     </w:p>
     <w:p>

</xml_diff>